<commit_message>
Updated with Manoja's review comment
</commit_message>
<xml_diff>
--- a/doc/release/HPC DME Release Notes 3.18.0.docx
+++ b/doc/release/HPC DME Release Notes 3.18.0.docx
@@ -2819,12 +2819,12 @@
               </w:rPr>
               <w:t xml:space="preserve"> and Fixes:</w:t>
             </w:r>
-            <w:bookmarkStart w:id="9" w:name="OLE_LINK9"/>
-            <w:bookmarkStart w:id="10" w:name="OLE_LINK10"/>
-            <w:bookmarkStart w:id="11" w:name="OLE_LINK1"/>
-            <w:bookmarkStart w:id="12" w:name="OLE_LINK6"/>
-            <w:bookmarkStart w:id="13" w:name="OLE_LINK11"/>
-            <w:bookmarkStart w:id="14" w:name="OLE_LINK25"/>
+            <w:bookmarkStart w:id="9" w:name="OLE_LINK25"/>
+            <w:bookmarkStart w:id="10" w:name="OLE_LINK9"/>
+            <w:bookmarkStart w:id="11" w:name="OLE_LINK10"/>
+            <w:bookmarkStart w:id="12" w:name="OLE_LINK1"/>
+            <w:bookmarkStart w:id="13" w:name="OLE_LINK6"/>
+            <w:bookmarkStart w:id="14" w:name="OLE_LINK11"/>
           </w:p>
           <w:p>
             <w:pPr>
@@ -2904,14 +2904,7 @@
                 <w:rFonts w:ascii="Aptos" w:hAnsi="Aptos" w:cs="Segoe UI"/>
                 <w:color w:val="172B4D"/>
               </w:rPr>
-              <w:t xml:space="preserve"> and data object list).</w:t>
-            </w:r>
-            <w:r>
-              <w:rPr>
-                <w:rFonts w:ascii="Aptos" w:hAnsi="Aptos" w:cs="Segoe UI"/>
-                <w:color w:val="172B4D"/>
-              </w:rPr>
-              <w:t xml:space="preserve"> </w:t>
+              <w:t xml:space="preserve"> and data object list). </w:t>
             </w:r>
             <w:r>
               <w:rPr>
@@ -2988,13 +2981,7 @@
               <w:rPr>
                 <w:rFonts w:ascii="Aptos" w:hAnsi="Aptos" w:cstheme="minorHAnsi"/>
               </w:rPr>
-              <w:t xml:space="preserve">Enhanced the automated email report from the DME archival workflow to include errors related to the generation of the tar contents file in the determination of the overall archival status. </w:t>
-            </w:r>
-            <w:r>
-              <w:rPr>
-                <w:rFonts w:ascii="Aptos" w:hAnsi="Aptos" w:cstheme="minorHAnsi"/>
-              </w:rPr>
-              <w:t xml:space="preserve">The </w:t>
+              <w:t xml:space="preserve">Enhanced the automated email report from the DME archival workflow to include errors related to the generation of the tar contents file in the determination of the overall archival status. The </w:t>
             </w:r>
             <w:r>
               <w:rPr>
@@ -3198,7 +3185,7 @@
               <w:t xml:space="preserve">the label ‘link’ to ‘soft link’ in the DME web application to eliminate confusion between the DME symbolic link and a hyperlink. </w:t>
             </w:r>
           </w:p>
-          <w:bookmarkEnd w:id="14"/>
+          <w:bookmarkEnd w:id="9"/>
           <w:bookmarkEnd w:id="17"/>
           <w:p>
             <w:pPr>
@@ -3209,11 +3196,11 @@
               </w:rPr>
             </w:pPr>
           </w:p>
-          <w:bookmarkEnd w:id="9"/>
           <w:bookmarkEnd w:id="10"/>
           <w:bookmarkEnd w:id="11"/>
           <w:bookmarkEnd w:id="12"/>
           <w:bookmarkEnd w:id="13"/>
+          <w:bookmarkEnd w:id="14"/>
           <w:p>
             <w:pPr>
               <w:rPr>
@@ -3412,7 +3399,25 @@
                 <w:u w:val="single"/>
                 <w:shd w:val="clear" w:color="auto" w:fill="FFFFFF"/>
               </w:rPr>
-              <w:t>DMESUPPORT-132</w:t>
+              <w:t>DMESUPPORT-1</w:t>
+            </w:r>
+            <w:r>
+              <w:rPr>
+                <w:rFonts w:ascii="Aptos" w:hAnsi="Aptos" w:cs="Segoe UI"/>
+                <w:color w:val="000000" w:themeColor="text1"/>
+                <w:u w:val="single"/>
+                <w:shd w:val="clear" w:color="auto" w:fill="FFFFFF"/>
+              </w:rPr>
+              <w:t>4</w:t>
+            </w:r>
+            <w:r>
+              <w:rPr>
+                <w:rFonts w:ascii="Aptos" w:hAnsi="Aptos" w:cs="Segoe UI"/>
+                <w:color w:val="000000" w:themeColor="text1"/>
+                <w:u w:val="single"/>
+                <w:shd w:val="clear" w:color="auto" w:fill="FFFFFF"/>
+              </w:rPr>
+              <w:t>2</w:t>
             </w:r>
             <w:r>
               <w:rPr>
@@ -3428,7 +3433,7 @@
                 <w:color w:val="000000" w:themeColor="text1"/>
                 <w:shd w:val="clear" w:color="auto" w:fill="FFFFFF"/>
               </w:rPr>
-              <w:t xml:space="preserve">  </w:t>
+              <w:t xml:space="preserve">  Upgraded open-source libraries used in </w:t>
             </w:r>
             <w:r>
               <w:rPr>
@@ -3436,7 +3441,7 @@
                 <w:color w:val="000000" w:themeColor="text1"/>
                 <w:shd w:val="clear" w:color="auto" w:fill="FFFFFF"/>
               </w:rPr>
-              <w:t>Upgrade</w:t>
+              <w:t>DME</w:t>
             </w:r>
             <w:r>
               <w:rPr>
@@ -3444,7 +3449,7 @@
                 <w:color w:val="000000" w:themeColor="text1"/>
                 <w:shd w:val="clear" w:color="auto" w:fill="FFFFFF"/>
               </w:rPr>
-              <w:t>d</w:t>
+              <w:t xml:space="preserve"> that have been </w:t>
             </w:r>
             <w:r>
               <w:rPr>
@@ -3452,7 +3457,7 @@
                 <w:color w:val="000000" w:themeColor="text1"/>
                 <w:shd w:val="clear" w:color="auto" w:fill="FFFFFF"/>
               </w:rPr>
-              <w:t xml:space="preserve"> open-source libraries used in </w:t>
+              <w:t xml:space="preserve">flagged by GitHub </w:t>
             </w:r>
             <w:r>
               <w:rPr>
@@ -3460,39 +3465,7 @@
                 <w:color w:val="000000" w:themeColor="text1"/>
                 <w:shd w:val="clear" w:color="auto" w:fill="FFFFFF"/>
               </w:rPr>
-              <w:t>DME</w:t>
-            </w:r>
-            <w:r>
-              <w:rPr>
-                <w:rFonts w:ascii="Aptos" w:hAnsi="Aptos" w:cs="Segoe UI"/>
-                <w:color w:val="000000" w:themeColor="text1"/>
-                <w:shd w:val="clear" w:color="auto" w:fill="FFFFFF"/>
-              </w:rPr>
-              <w:t xml:space="preserve"> that have been </w:t>
-            </w:r>
-            <w:r>
-              <w:rPr>
-                <w:rFonts w:ascii="Aptos" w:hAnsi="Aptos" w:cs="Segoe UI"/>
-                <w:color w:val="000000" w:themeColor="text1"/>
-                <w:shd w:val="clear" w:color="auto" w:fill="FFFFFF"/>
-              </w:rPr>
-              <w:t xml:space="preserve">flagged by GitHub </w:t>
-            </w:r>
-            <w:r>
-              <w:rPr>
-                <w:rFonts w:ascii="Aptos" w:hAnsi="Aptos" w:cs="Segoe UI"/>
-                <w:color w:val="000000" w:themeColor="text1"/>
-                <w:shd w:val="clear" w:color="auto" w:fill="FFFFFF"/>
-              </w:rPr>
-              <w:t>as having security vulnerabilities</w:t>
-            </w:r>
-            <w:r>
-              <w:rPr>
-                <w:rFonts w:ascii="Aptos" w:hAnsi="Aptos" w:cs="Segoe UI"/>
-                <w:color w:val="000000" w:themeColor="text1"/>
-                <w:shd w:val="clear" w:color="auto" w:fill="FFFFFF"/>
-              </w:rPr>
-              <w:t>.</w:t>
+              <w:t>as having security vulnerabilities.</w:t>
             </w:r>
           </w:p>
           <w:bookmarkEnd w:id="4"/>

</xml_diff>

<commit_message>
Updated with Carolyn's review comments
</commit_message>
<xml_diff>
--- a/doc/release/HPC DME Release Notes 3.18.0.docx
+++ b/doc/release/HPC DME Release Notes 3.18.0.docx
@@ -576,7 +576,7 @@
                 <w:rFonts w:ascii="Aptos" w:hAnsi="Aptos"/>
                 <w:color w:val="000000"/>
               </w:rPr>
-              <w:t>registered data at different points in the data life cycle. In addition, DME offers search capabilities to identify this data. A Division/Office/Center (DOC) can define its own metadata structure and data hierarchy rules, and grant permission to users as needed.</w:t>
+              <w:t>registered data at different points in the data lifecycle. In addition, DME offers search capabilities to identify this data. A Division/Office/Center (DOC) can define its own metadata structure and data hierarchy rules, and grant permission to users as needed.</w:t>
             </w:r>
           </w:p>
           <w:p>
@@ -2883,7 +2883,19 @@
               <w:rPr>
                 <w:rFonts w:ascii="Aptos" w:hAnsi="Aptos"/>
               </w:rPr>
-              <w:t>Added a new REST API to enable DME system administrators to raise the relative priority of an ongoing download task for all download types (</w:t>
+              <w:t>Added a new REST API</w:t>
+            </w:r>
+            <w:r>
+              <w:rPr>
+                <w:rFonts w:ascii="Aptos" w:hAnsi="Aptos"/>
+              </w:rPr>
+              <w:t xml:space="preserve"> endpoint</w:t>
+            </w:r>
+            <w:r>
+              <w:rPr>
+                <w:rFonts w:ascii="Aptos" w:hAnsi="Aptos"/>
+              </w:rPr>
+              <w:t xml:space="preserve"> to enable DME system administrators to raise the relative priority of an ongoing download task for all download types (</w:t>
             </w:r>
             <w:r>
               <w:rPr>
@@ -3399,25 +3411,7 @@
                 <w:u w:val="single"/>
                 <w:shd w:val="clear" w:color="auto" w:fill="FFFFFF"/>
               </w:rPr>
-              <w:t>DMESUPPORT-1</w:t>
-            </w:r>
-            <w:r>
-              <w:rPr>
-                <w:rFonts w:ascii="Aptos" w:hAnsi="Aptos" w:cs="Segoe UI"/>
-                <w:color w:val="000000" w:themeColor="text1"/>
-                <w:u w:val="single"/>
-                <w:shd w:val="clear" w:color="auto" w:fill="FFFFFF"/>
-              </w:rPr>
-              <w:t>4</w:t>
-            </w:r>
-            <w:r>
-              <w:rPr>
-                <w:rFonts w:ascii="Aptos" w:hAnsi="Aptos" w:cs="Segoe UI"/>
-                <w:color w:val="000000" w:themeColor="text1"/>
-                <w:u w:val="single"/>
-                <w:shd w:val="clear" w:color="auto" w:fill="FFFFFF"/>
-              </w:rPr>
-              <w:t>2</w:t>
+              <w:t>DMESUPPORT-132</w:t>
             </w:r>
             <w:r>
               <w:rPr>
@@ -3522,9 +3516,7 @@
                 <w:ilvl w:val="0"/>
                 <w:numId w:val="1"/>
               </w:numPr>
-              <w:rPr>
-                <w:rFonts w:ascii="Aptos" w:hAnsi="Aptos"/>
-              </w:rPr>
+              <w:ind w:left="717"/>
             </w:pPr>
             <w:bookmarkStart w:id="23" w:name="OLE_LINK5"/>
             <w:r>
@@ -3637,7 +3629,14 @@
               <w:rPr>
                 <w:rFonts w:ascii="Aptos" w:hAnsi="Aptos"/>
               </w:rPr>
-              <w:t>DME web application</w:t>
+              <w:t xml:space="preserve">DME web </w:t>
+            </w:r>
+            <w:proofErr w:type="spellStart"/>
+            <w:r>
+              <w:rPr>
+                <w:rFonts w:ascii="Aptos" w:hAnsi="Aptos"/>
+              </w:rPr>
+              <w:t>application</w:t>
             </w:r>
             <w:r>
               <w:rPr>
@@ -3645,80 +3644,42 @@
               </w:rPr>
               <w:t>.</w:t>
             </w:r>
+            <w:r>
+              <w:t>If</w:t>
+            </w:r>
+            <w:proofErr w:type="spellEnd"/>
+            <w:r>
+              <w:t xml:space="preserve"> you us</w:t>
+            </w:r>
+            <w:r>
+              <w:t xml:space="preserve">e </w:t>
+            </w:r>
+            <w:r>
+              <w:t>the DME command line utilities (</w:t>
+            </w:r>
+            <w:r>
+              <w:t>CLU</w:t>
+            </w:r>
+            <w:r>
+              <w:t>)</w:t>
+            </w:r>
+            <w:r>
+              <w:t xml:space="preserve">, please </w:t>
+            </w:r>
+            <w:r>
+              <w:t>note the follow</w:t>
+            </w:r>
+            <w:r>
+              <w:t>ing</w:t>
+            </w:r>
+            <w:r>
+              <w:t xml:space="preserve">: </w:t>
+            </w:r>
           </w:p>
           <w:p>
             <w:pPr>
               <w:pStyle w:val="ListParagraph"/>
-              <w:rPr>
-                <w:rFonts w:ascii="Aptos" w:hAnsi="Aptos"/>
-              </w:rPr>
-            </w:pPr>
-          </w:p>
-          <w:p>
-            <w:pPr>
-              <w:pStyle w:val="ListParagraph"/>
-              <w:numPr>
-                <w:ilvl w:val="0"/>
-                <w:numId w:val="1"/>
-              </w:numPr>
-              <w:rPr>
-                <w:rFonts w:ascii="Aptos" w:hAnsi="Aptos"/>
-              </w:rPr>
-            </w:pPr>
-            <w:r>
-              <w:rPr>
-                <w:rFonts w:ascii="Aptos" w:hAnsi="Aptos"/>
-              </w:rPr>
-              <w:t>If you us</w:t>
-            </w:r>
-            <w:r>
-              <w:rPr>
-                <w:rFonts w:ascii="Aptos" w:hAnsi="Aptos"/>
-              </w:rPr>
-              <w:t xml:space="preserve">e </w:t>
-            </w:r>
-            <w:r>
-              <w:rPr>
-                <w:rFonts w:ascii="Aptos" w:hAnsi="Aptos"/>
-              </w:rPr>
-              <w:t>the DME command line utilities (</w:t>
-            </w:r>
-            <w:r>
-              <w:rPr>
-                <w:rFonts w:ascii="Aptos" w:hAnsi="Aptos"/>
-              </w:rPr>
-              <w:t>CLU</w:t>
-            </w:r>
-            <w:r>
-              <w:rPr>
-                <w:rFonts w:ascii="Aptos" w:hAnsi="Aptos"/>
-              </w:rPr>
-              <w:t>)</w:t>
-            </w:r>
-            <w:r>
-              <w:rPr>
-                <w:rFonts w:ascii="Aptos" w:hAnsi="Aptos"/>
-              </w:rPr>
-              <w:t xml:space="preserve">, please </w:t>
-            </w:r>
-            <w:r>
-              <w:rPr>
-                <w:rFonts w:ascii="Aptos" w:hAnsi="Aptos"/>
-              </w:rPr>
-              <w:t>note the follow</w:t>
-            </w:r>
-            <w:r>
-              <w:rPr>
-                <w:rFonts w:ascii="Aptos" w:hAnsi="Aptos"/>
-              </w:rPr>
-              <w:t>ing</w:t>
-            </w:r>
-            <w:r>
-              <w:rPr>
-                <w:rFonts w:ascii="Aptos" w:hAnsi="Aptos"/>
-              </w:rPr>
-              <w:t xml:space="preserve">: </w:t>
-            </w:r>
+            </w:pPr>
           </w:p>
           <w:p>
             <w:pPr>
@@ -3727,6 +3688,7 @@
                 <w:ilvl w:val="1"/>
                 <w:numId w:val="1"/>
               </w:numPr>
+              <w:ind w:left="1077"/>
               <w:jc w:val="left"/>
               <w:rPr>
                 <w:rFonts w:ascii="Aptos" w:hAnsi="Aptos"/>
@@ -3837,6 +3799,7 @@
                 <w:ilvl w:val="1"/>
                 <w:numId w:val="1"/>
               </w:numPr>
+              <w:ind w:left="1077"/>
               <w:jc w:val="left"/>
               <w:rPr>
                 <w:rFonts w:ascii="Aptos" w:hAnsi="Aptos"/>
@@ -3932,19 +3895,10 @@
             </w:r>
           </w:p>
           <w:bookmarkEnd w:id="1"/>
+          <w:bookmarkEnd w:id="2"/>
           <w:bookmarkEnd w:id="5"/>
           <w:bookmarkEnd w:id="6"/>
           <w:bookmarkEnd w:id="23"/>
-          <w:p>
-            <w:pPr>
-              <w:pStyle w:val="ListParagraph"/>
-              <w:ind w:left="1800"/>
-              <w:rPr>
-                <w:rFonts w:ascii="Aptos" w:hAnsi="Aptos"/>
-              </w:rPr>
-            </w:pPr>
-          </w:p>
-          <w:bookmarkEnd w:id="2"/>
           <w:p>
             <w:pPr>
               <w:rPr>
@@ -4077,13 +4031,91 @@
               <w:rPr>
                 <w:rFonts w:ascii="Aptos" w:hAnsi="Aptos" w:cstheme="minorHAnsi"/>
               </w:rPr>
-              <w:t>For instructions on how to use the Web User Interface</w:t>
-            </w:r>
-            <w:r>
-              <w:rPr>
-                <w:rFonts w:ascii="Aptos" w:hAnsi="Aptos" w:cstheme="minorHAnsi"/>
-              </w:rPr>
-              <w:t xml:space="preserve"> or Command Line Utilities (CLU)</w:t>
+              <w:t xml:space="preserve">For instructions on how to use the </w:t>
+            </w:r>
+            <w:r>
+              <w:rPr>
+                <w:rFonts w:ascii="Aptos" w:hAnsi="Aptos" w:cstheme="minorHAnsi"/>
+              </w:rPr>
+              <w:t>w</w:t>
+            </w:r>
+            <w:r>
+              <w:rPr>
+                <w:rFonts w:ascii="Aptos" w:hAnsi="Aptos" w:cstheme="minorHAnsi"/>
+              </w:rPr>
+              <w:t xml:space="preserve">eb </w:t>
+            </w:r>
+            <w:r>
+              <w:rPr>
+                <w:rFonts w:ascii="Aptos" w:hAnsi="Aptos" w:cstheme="minorHAnsi"/>
+              </w:rPr>
+              <w:t>u</w:t>
+            </w:r>
+            <w:r>
+              <w:rPr>
+                <w:rFonts w:ascii="Aptos" w:hAnsi="Aptos" w:cstheme="minorHAnsi"/>
+              </w:rPr>
+              <w:t>ser</w:t>
+            </w:r>
+            <w:r>
+              <w:rPr>
+                <w:rFonts w:ascii="Aptos" w:hAnsi="Aptos" w:cstheme="minorHAnsi"/>
+              </w:rPr>
+              <w:t xml:space="preserve"> </w:t>
+            </w:r>
+            <w:r>
+              <w:rPr>
+                <w:rFonts w:ascii="Aptos" w:hAnsi="Aptos" w:cstheme="minorHAnsi"/>
+              </w:rPr>
+              <w:t>i</w:t>
+            </w:r>
+            <w:r>
+              <w:rPr>
+                <w:rFonts w:ascii="Aptos" w:hAnsi="Aptos" w:cstheme="minorHAnsi"/>
+              </w:rPr>
+              <w:t>nterface</w:t>
+            </w:r>
+            <w:r>
+              <w:rPr>
+                <w:rFonts w:ascii="Aptos" w:hAnsi="Aptos" w:cstheme="minorHAnsi"/>
+              </w:rPr>
+              <w:t xml:space="preserve"> or </w:t>
+            </w:r>
+            <w:r>
+              <w:rPr>
+                <w:rFonts w:ascii="Aptos" w:hAnsi="Aptos" w:cstheme="minorHAnsi"/>
+              </w:rPr>
+              <w:t>c</w:t>
+            </w:r>
+            <w:r>
+              <w:rPr>
+                <w:rFonts w:ascii="Aptos" w:hAnsi="Aptos" w:cstheme="minorHAnsi"/>
+              </w:rPr>
+              <w:t xml:space="preserve">ommand </w:t>
+            </w:r>
+            <w:r>
+              <w:rPr>
+                <w:rFonts w:ascii="Aptos" w:hAnsi="Aptos" w:cstheme="minorHAnsi"/>
+              </w:rPr>
+              <w:t>l</w:t>
+            </w:r>
+            <w:r>
+              <w:rPr>
+                <w:rFonts w:ascii="Aptos" w:hAnsi="Aptos" w:cstheme="minorHAnsi"/>
+              </w:rPr>
+              <w:t xml:space="preserve">ine </w:t>
+            </w:r>
+            <w:r>
+              <w:rPr>
+                <w:rFonts w:ascii="Aptos" w:hAnsi="Aptos" w:cstheme="minorHAnsi"/>
+              </w:rPr>
+              <w:t>u</w:t>
+            </w:r>
+            <w:r>
+              <w:rPr>
+                <w:rFonts w:ascii="Aptos" w:hAnsi="Aptos" w:cstheme="minorHAnsi"/>
+              </w:rPr>
+              <w:t>tilities (CLU)</w:t>
             </w:r>
             <w:r>
               <w:rPr>
@@ -4181,7 +4213,31 @@
               <w:rPr>
                 <w:rFonts w:ascii="Aptos" w:hAnsi="Aptos" w:cstheme="minorHAnsi"/>
               </w:rPr>
-              <w:t xml:space="preserve"> of the DME Web Application</w:t>
+              <w:t xml:space="preserve"> of the DME </w:t>
+            </w:r>
+            <w:r>
+              <w:rPr>
+                <w:rFonts w:ascii="Aptos" w:hAnsi="Aptos" w:cstheme="minorHAnsi"/>
+              </w:rPr>
+              <w:t>w</w:t>
+            </w:r>
+            <w:r>
+              <w:rPr>
+                <w:rFonts w:ascii="Aptos" w:hAnsi="Aptos" w:cstheme="minorHAnsi"/>
+              </w:rPr>
+              <w:t xml:space="preserve">eb </w:t>
+            </w:r>
+            <w:r>
+              <w:rPr>
+                <w:rFonts w:ascii="Aptos" w:hAnsi="Aptos" w:cstheme="minorHAnsi"/>
+              </w:rPr>
+              <w:t>a</w:t>
+            </w:r>
+            <w:r>
+              <w:rPr>
+                <w:rFonts w:ascii="Aptos" w:hAnsi="Aptos" w:cstheme="minorHAnsi"/>
+              </w:rPr>
+              <w:t>pplication</w:t>
             </w:r>
             <w:r>
               <w:rPr>
@@ -4400,21 +4456,7 @@
               <w:rPr>
                 <w:rFonts w:ascii="Aptos" w:hAnsi="Aptos" w:cstheme="minorHAnsi"/>
               </w:rPr>
-              <w:t xml:space="preserve">iRODS </w:t>
-            </w:r>
-            <w:proofErr w:type="gramStart"/>
-            <w:r>
-              <w:rPr>
-                <w:rFonts w:ascii="Aptos" w:hAnsi="Aptos" w:cstheme="minorHAnsi"/>
-              </w:rPr>
-              <w:t>Open Source</w:t>
-            </w:r>
-            <w:proofErr w:type="gramEnd"/>
-            <w:r>
-              <w:rPr>
-                <w:rFonts w:ascii="Aptos" w:hAnsi="Aptos" w:cstheme="minorHAnsi"/>
-              </w:rPr>
-              <w:t xml:space="preserve"> Data Management Software home page:</w:t>
+              <w:t>iRODS Open Source Data Management Software home page:</w:t>
             </w:r>
           </w:p>
           <w:p>

</xml_diff>